<commit_message>
Pridany komentar ku c)
</commit_message>
<xml_diff>
--- a/uloha3/riesenie.docx
+++ b/uloha3/riesenie.docx
@@ -2783,6 +2783,114 @@
         <w:t>kategóriami</w:t>
       </w:r>
       <w:proofErr w:type="spellEnd"/>
+      <w:r>
+        <w:rPr>
+          <w:color w:val="000000"/>
+        </w:rPr>
+        <w:t>.</w:t>
+      </w:r>
+    </w:p>
+    <w:p>
+      <w:pPr>
+        <w:pStyle w:val="NormalWeb"/>
+        <w:rPr>
+          <w:color w:val="000000"/>
+        </w:rPr>
+      </w:pPr>
+      <w:r>
+        <w:rPr>
+          <w:color w:val="000000"/>
+        </w:rPr>
+        <w:t>c)</w:t>
+      </w:r>
+    </w:p>
+    <w:p>
+      <w:pPr>
+        <w:pStyle w:val="NormalWeb"/>
+        <w:rPr>
+          <w:color w:val="000000"/>
+        </w:rPr>
+      </w:pPr>
+      <w:r>
+        <w:rPr>
+          <w:color w:val="000000"/>
+        </w:rPr>
+        <w:t xml:space="preserve">Toto </w:t>
+      </w:r>
+      <w:proofErr w:type="spellStart"/>
+      <w:r>
+        <w:rPr>
+          <w:color w:val="000000"/>
+        </w:rPr>
+        <w:t>riesenie</w:t>
+      </w:r>
+      <w:proofErr w:type="spellEnd"/>
+      <w:r>
+        <w:rPr>
+          <w:color w:val="000000"/>
+        </w:rPr>
+        <w:t xml:space="preserve"> je </w:t>
+      </w:r>
+      <w:proofErr w:type="spellStart"/>
+      <w:r>
+        <w:rPr>
+          <w:color w:val="000000"/>
+        </w:rPr>
+        <w:t>ulozene</w:t>
+      </w:r>
+      <w:proofErr w:type="spellEnd"/>
+      <w:r>
+        <w:rPr>
+          <w:color w:val="000000"/>
+        </w:rPr>
+        <w:t xml:space="preserve"> v </w:t>
+      </w:r>
+      <w:proofErr w:type="spellStart"/>
+      <w:r>
+        <w:rPr>
+          <w:color w:val="000000"/>
+        </w:rPr>
+        <w:t>subore</w:t>
+      </w:r>
+      <w:proofErr w:type="spellEnd"/>
+      <w:r>
+        <w:rPr>
+          <w:rStyle w:val="apple-converted-space"/>
+          <w:rFonts w:eastAsiaTheme="majorEastAsia"/>
+          <w:color w:val="000000"/>
+        </w:rPr>
+        <w:t> </w:t>
+      </w:r>
+      <w:r>
+        <w:rPr>
+          <w:rStyle w:val="apple-converted-space"/>
+          <w:rFonts w:eastAsiaTheme="majorEastAsia"/>
+          <w:color w:val="000000"/>
+        </w:rPr>
+        <w:t>“</w:t>
+      </w:r>
+      <w:proofErr w:type="spellStart"/>
+      <w:r>
+        <w:rPr>
+          <w:rStyle w:val="HTMLCode"/>
+          <w:rFonts w:ascii="Times New Roman" w:eastAsiaTheme="majorEastAsia" w:hAnsi="Times New Roman" w:cs="Times New Roman"/>
+          <w:color w:val="000000"/>
+          <w:sz w:val="24"/>
+          <w:szCs w:val="24"/>
+        </w:rPr>
+        <w:t>riesenie.ipynb</w:t>
+      </w:r>
+      <w:proofErr w:type="spellEnd"/>
+      <w:r>
+        <w:rPr>
+          <w:rStyle w:val="HTMLCode"/>
+          <w:rFonts w:ascii="Times New Roman" w:eastAsiaTheme="majorEastAsia" w:hAnsi="Times New Roman" w:cs="Times New Roman"/>
+          <w:color w:val="000000"/>
+          <w:sz w:val="24"/>
+          <w:szCs w:val="24"/>
+        </w:rPr>
+        <w:t>”</w:t>
+      </w:r>
       <w:r>
         <w:rPr>
           <w:color w:val="000000"/>
@@ -3795,6 +3903,19 @@
       <w:color w:val="666666"/>
     </w:rPr>
   </w:style>
+  <w:style w:type="character" w:styleId="HTMLCode">
+    <w:name w:val="HTML Code"/>
+    <w:basedOn w:val="DefaultParagraphFont"/>
+    <w:uiPriority w:val="99"/>
+    <w:semiHidden/>
+    <w:unhideWhenUsed/>
+    <w:rsid w:val="006A4F97"/>
+    <w:rPr>
+      <w:rFonts w:ascii="Courier New" w:eastAsia="Times New Roman" w:hAnsi="Courier New" w:cs="Courier New"/>
+      <w:sz w:val="20"/>
+      <w:szCs w:val="20"/>
+    </w:rPr>
+  </w:style>
 </w:styles>
 </file>
 

</xml_diff>